<commit_message>
data update, ERD update
</commit_message>
<xml_diff>
--- a/Assessment #1 Report (Zilin Li).docx
+++ b/Assessment #1 Report (Zilin Li).docx
@@ -953,7 +953,17 @@
                 <w:sz w:val="28"/>
                 <w:szCs w:val="28"/>
               </w:rPr>
-              <w:t>1802</w:t>
+              <w:t>18</w:t>
+            </w:r>
+            <w:r>
+              <w:rPr>
+                <w:rFonts w:cs="Arial" w:hint="eastAsia"/>
+                <w:bCs/>
+                <w:color w:val="595959" w:themeColor="text1" w:themeTint="A6"/>
+                <w:sz w:val="28"/>
+                <w:szCs w:val="28"/>
+              </w:rPr>
+              <w:t>59</w:t>
             </w:r>
           </w:p>
         </w:tc>
@@ -10886,9 +10896,6 @@
     <w:p>
       <w:pPr>
         <w:spacing w:line="360" w:lineRule="auto"/>
-        <w:rPr>
-          <w:rFonts w:hint="eastAsia"/>
-        </w:rPr>
       </w:pPr>
       <w:r>
         <w:t>In the repository, all records of file modifications are saved. With this repository, I can review any state before the project was modified.</w:t>
@@ -11148,7 +11155,7 @@
         <w:sz w:val="12"/>
         <w:lang w:val="en-GB"/>
       </w:rPr>
-      <w:t>28/04/20</w:t>
+      <w:t>29/04/20</w:t>
     </w:r>
     <w:r>
       <w:rPr>
@@ -14041,7 +14048,7 @@
 </file>
 
 <file path=customXml/itemProps1.xml><?xml version="1.0" encoding="utf-8"?>
-<ds:datastoreItem xmlns:ds="http://schemas.openxmlformats.org/officeDocument/2006/customXml" ds:itemID="{841E43AF-85CF-45A3-8E3F-857AE22569FC}">
+<ds:datastoreItem xmlns:ds="http://schemas.openxmlformats.org/officeDocument/2006/customXml" ds:itemID="{5EBBCF9C-6C82-4D3D-97B3-A8A206C5D503}">
   <ds:schemaRefs>
     <ds:schemaRef ds:uri="http://schemas.openxmlformats.org/officeDocument/2006/bibliography"/>
   </ds:schemaRefs>

</xml_diff>